<commit_message>
Updated March 15.  Fixed few grammatical issues with texts.
</commit_message>
<xml_diff>
--- a/docassemble/InterpreterNotice/data/templates/InterpreterNotice_-_with_variables.docx
+++ b/docassemble/InterpreterNotice/data/templates/InterpreterNotice_-_with_variables.docx
@@ -80,298 +80,430 @@
         <w:contextualSpacing/>
       </w:pPr>
     </w:p>
-    <w:p>
-      <w:proofErr w:type="gramStart"/>
-      <w:r>
-        <w:t xml:space="preserve">{{ </w:t>
-      </w:r>
-      <w:proofErr w:type="spellStart"/>
-      <w:r>
-        <w:rPr>
-          <w:rFonts w:ascii="Calibri" w:eastAsia="Calibri" w:hAnsi="Calibri" w:cs="Calibri"/>
-        </w:rPr>
-        <w:t>trial</w:t>
-      </w:r>
-      <w:proofErr w:type="gramEnd"/>
-      <w:r>
-        <w:rPr>
-          <w:rFonts w:ascii="Calibri" w:eastAsia="Calibri" w:hAnsi="Calibri" w:cs="Calibri"/>
-        </w:rPr>
-        <w:t>_court.address.county</w:t>
-      </w:r>
-      <w:proofErr w:type="spellEnd"/>
-      <w:r>
-        <w:rPr>
-          <w:rFonts w:ascii="Calibri" w:eastAsia="Calibri" w:hAnsi="Calibri" w:cs="Calibri"/>
-        </w:rPr>
-        <w:t xml:space="preserve"> }}, ss</w:t>
-      </w:r>
-      <w:r>
-        <w:tab/>
-      </w:r>
-      <w:r>
-        <w:tab/>
-      </w:r>
-      <w:r>
-        <w:tab/>
-      </w:r>
-      <w:r>
-        <w:rPr>
-          <w:rFonts w:ascii="Calibri" w:eastAsia="Calibri" w:hAnsi="Calibri" w:cs="Calibri"/>
-        </w:rPr>
-        <w:t xml:space="preserve">{{ </w:t>
-      </w:r>
-      <w:proofErr w:type="spellStart"/>
-      <w:r>
-        <w:rPr>
-          <w:rFonts w:ascii="Calibri" w:eastAsia="Calibri" w:hAnsi="Calibri" w:cs="Calibri"/>
-        </w:rPr>
-        <w:t>trial_court</w:t>
-      </w:r>
-      <w:proofErr w:type="spellEnd"/>
-      <w:r>
-        <w:rPr>
-          <w:rFonts w:ascii="Calibri" w:eastAsia="Calibri" w:hAnsi="Calibri" w:cs="Calibri"/>
-        </w:rPr>
-        <w:t xml:space="preserve"> }} </w:t>
-      </w:r>
-    </w:p>
-    <w:p>
-      <w:pPr>
-        <w:tabs>
-          <w:tab w:val="left" w:pos="5040"/>
-        </w:tabs>
-        <w:suppressAutoHyphens/>
-        <w:spacing w:line="240" w:lineRule="atLeast"/>
-        <w:ind w:left="5040" w:hanging="5040"/>
-        <w:contextualSpacing/>
-      </w:pPr>
-    </w:p>
-    <w:p>
-      <w:pPr>
-        <w:suppressAutoHyphens/>
-        <w:spacing w:line="240" w:lineRule="atLeast"/>
-        <w:ind w:left="5040"/>
-        <w:contextualSpacing/>
-      </w:pPr>
-    </w:p>
-    <w:p>
-      <w:pPr>
-        <w:suppressAutoHyphens/>
-        <w:spacing w:line="240" w:lineRule="atLeast"/>
-        <w:ind w:left="5040"/>
-        <w:contextualSpacing/>
-      </w:pPr>
-      <w:r>
-        <w:t>DOCKET</w:t>
-      </w:r>
-      <w:r>
-        <w:t xml:space="preserve"> </w:t>
-      </w:r>
-      <w:r>
-        <w:t xml:space="preserve">NO: </w:t>
-      </w:r>
-      <w:r>
-        <w:rPr>
-          <w:rFonts w:ascii="Calibri" w:eastAsia="Calibri" w:hAnsi="Calibri" w:cs="Calibri"/>
-        </w:rPr>
-        <w:t>{{</w:t>
-      </w:r>
-      <w:proofErr w:type="spellStart"/>
-      <w:r>
-        <w:rPr>
-          <w:rFonts w:ascii="Calibri" w:eastAsia="Calibri" w:hAnsi="Calibri" w:cs="Calibri"/>
-        </w:rPr>
-        <w:t>trial_court_docket_</w:t>
-      </w:r>
-      <w:proofErr w:type="gramStart"/>
-      <w:r>
-        <w:rPr>
-          <w:rFonts w:ascii="Calibri" w:eastAsia="Calibri" w:hAnsi="Calibri" w:cs="Calibri"/>
-        </w:rPr>
-        <w:t>number</w:t>
-      </w:r>
-      <w:proofErr w:type="spellEnd"/>
-      <w:r>
-        <w:rPr>
-          <w:rFonts w:ascii="Calibri" w:eastAsia="Calibri" w:hAnsi="Calibri" w:cs="Calibri"/>
-        </w:rPr>
-        <w:t xml:space="preserve"> }</w:t>
-      </w:r>
-      <w:proofErr w:type="gramEnd"/>
-      <w:r>
-        <w:rPr>
-          <w:rFonts w:ascii="Calibri" w:eastAsia="Calibri" w:hAnsi="Calibri" w:cs="Calibri"/>
-        </w:rPr>
-        <w:t>}</w:t>
-      </w:r>
-    </w:p>
-    <w:p>
-      <w:pPr>
-        <w:suppressAutoHyphens/>
-        <w:spacing w:line="240" w:lineRule="atLeast"/>
-        <w:contextualSpacing/>
-        <w:rPr>
-          <w:rFonts w:ascii="Calibri" w:eastAsia="Calibri" w:hAnsi="Calibri" w:cs="Calibri"/>
-        </w:rPr>
-      </w:pPr>
-      <w:proofErr w:type="gramStart"/>
-      <w:r>
-        <w:rPr>
-          <w:rFonts w:ascii="Calibri" w:eastAsia="Calibri" w:hAnsi="Calibri" w:cs="Calibri"/>
-        </w:rPr>
-        <w:t>{{ plaintiffs</w:t>
-      </w:r>
-      <w:proofErr w:type="gramEnd"/>
-      <w:r>
-        <w:rPr>
-          <w:rFonts w:ascii="Calibri" w:eastAsia="Calibri" w:hAnsi="Calibri" w:cs="Calibri"/>
-        </w:rPr>
-        <w:t xml:space="preserve"> }}</w:t>
-      </w:r>
-      <w:r>
-        <w:t>,</w:t>
-      </w:r>
-    </w:p>
-    <w:p>
-      <w:pPr>
-        <w:suppressAutoHyphens/>
-        <w:spacing w:line="240" w:lineRule="atLeast"/>
-        <w:contextualSpacing/>
-        <w:rPr>
-          <w:b/>
-          <w:bCs/>
-        </w:rPr>
-      </w:pPr>
-      <w:r>
-        <w:rPr>
-          <w:b/>
-          <w:bCs/>
-        </w:rPr>
-        <w:t xml:space="preserve">Plaintiff </w:t>
-      </w:r>
-    </w:p>
-    <w:p>
-      <w:pPr>
-        <w:suppressAutoHyphens/>
-        <w:spacing w:line="240" w:lineRule="atLeast"/>
-        <w:contextualSpacing/>
-      </w:pPr>
-    </w:p>
-    <w:p>
-      <w:pPr>
-        <w:tabs>
-          <w:tab w:val="left" w:pos="5040"/>
-        </w:tabs>
-        <w:spacing w:line="240" w:lineRule="atLeast"/>
-        <w:ind w:left="5040" w:hanging="5040"/>
-        <w:rPr>
-          <w:rFonts w:ascii="Calibri" w:eastAsia="Calibri" w:hAnsi="Calibri" w:cs="Calibri"/>
-        </w:rPr>
-      </w:pPr>
-      <w:r>
-        <w:t>vs.</w:t>
-      </w:r>
-      <w:r>
-        <w:tab/>
-      </w:r>
-      <w:proofErr w:type="gramStart"/>
-      <w:r>
-        <w:rPr>
-          <w:b/>
-          <w:bCs/>
-        </w:rPr>
-        <w:t xml:space="preserve">{{ </w:t>
-      </w:r>
-      <w:proofErr w:type="spellStart"/>
-      <w:r>
-        <w:t>party</w:t>
-      </w:r>
-      <w:proofErr w:type="gramEnd"/>
-      <w:r>
-        <w:t>_role</w:t>
-      </w:r>
-      <w:proofErr w:type="spellEnd"/>
-      <w:r>
-        <w:rPr>
-          <w:b/>
-          <w:bCs/>
-        </w:rPr>
-        <w:t>}}</w:t>
-      </w:r>
-      <w:r>
-        <w:rPr>
-          <w:b/>
-          <w:bCs/>
-          <w:caps/>
-        </w:rPr>
-        <w:t xml:space="preserve"> </w:t>
-      </w:r>
-      <w:r>
-        <w:rPr>
-          <w:b/>
-          <w:bCs/>
-        </w:rPr>
-        <w:t>'s notice of request for interpreter</w:t>
-      </w:r>
-    </w:p>
-    <w:p>
-      <w:pPr>
-        <w:tabs>
-          <w:tab w:val="left" w:pos="5040"/>
-        </w:tabs>
-        <w:spacing w:line="240" w:lineRule="atLeast"/>
-        <w:ind w:left="5040" w:hanging="5040"/>
-        <w:rPr>
-          <w:rFonts w:ascii="Calibri" w:eastAsia="Calibri" w:hAnsi="Calibri" w:cs="Calibri"/>
-        </w:rPr>
-      </w:pPr>
-      <w:proofErr w:type="gramStart"/>
-      <w:r>
-        <w:rPr>
-          <w:rFonts w:ascii="Calibri" w:eastAsia="Calibri" w:hAnsi="Calibri" w:cs="Calibri"/>
-        </w:rPr>
-        <w:t>{{ defendants</w:t>
-      </w:r>
-      <w:proofErr w:type="gramEnd"/>
-      <w:r>
-        <w:rPr>
-          <w:rFonts w:ascii="Calibri" w:eastAsia="Calibri" w:hAnsi="Calibri" w:cs="Calibri"/>
-        </w:rPr>
-        <w:t xml:space="preserve"> }}</w:t>
-      </w:r>
-    </w:p>
-    <w:p>
-      <w:pPr>
-        <w:tabs>
-          <w:tab w:val="left" w:pos="5040"/>
-        </w:tabs>
-        <w:spacing w:line="240" w:lineRule="atLeast"/>
-        <w:ind w:left="5040" w:hanging="5040"/>
-      </w:pPr>
-    </w:p>
-    <w:p>
-      <w:pPr>
-        <w:tabs>
-          <w:tab w:val="left" w:pos="5040"/>
-        </w:tabs>
-        <w:suppressAutoHyphens/>
-        <w:spacing w:line="240" w:lineRule="atLeast"/>
-        <w:ind w:left="5040" w:hanging="5040"/>
-        <w:contextualSpacing/>
-        <w:rPr>
-          <w:b/>
-          <w:bCs/>
-        </w:rPr>
-      </w:pPr>
-      <w:r>
-        <w:rPr>
-          <w:b/>
-          <w:bCs/>
-        </w:rPr>
-        <w:t>Defendant</w:t>
-      </w:r>
-    </w:p>
+    <w:tbl>
+      <w:tblPr>
+        <w:tblStyle w:val="TableGrid"/>
+        <w:tblW w:w="9440" w:type="dxa"/>
+        <w:tblLook w:val="04A0" w:firstRow="1" w:lastRow="0" w:firstColumn="1" w:lastColumn="0" w:noHBand="0" w:noVBand="1"/>
+      </w:tblPr>
+      <w:tblGrid>
+        <w:gridCol w:w="6385"/>
+        <w:gridCol w:w="3055"/>
+      </w:tblGrid>
+      <w:tr>
+        <w:tc>
+          <w:tcPr>
+            <w:tcW w:w="6385" w:type="dxa"/>
+            <w:tcBorders>
+              <w:top w:val="nil"/>
+              <w:left w:val="nil"/>
+              <w:bottom w:val="nil"/>
+              <w:right w:val="nil"/>
+            </w:tcBorders>
+          </w:tcPr>
+          <w:p>
+            <w:proofErr w:type="gramStart"/>
+            <w:r>
+              <w:t xml:space="preserve">{{ </w:t>
+            </w:r>
+            <w:proofErr w:type="spellStart"/>
+            <w:r>
+              <w:rPr>
+                <w:rFonts w:ascii="Calibri" w:eastAsia="Calibri" w:hAnsi="Calibri" w:cs="Calibri"/>
+              </w:rPr>
+              <w:t>trial</w:t>
+            </w:r>
+            <w:proofErr w:type="gramEnd"/>
+            <w:r>
+              <w:rPr>
+                <w:rFonts w:ascii="Calibri" w:eastAsia="Calibri" w:hAnsi="Calibri" w:cs="Calibri"/>
+              </w:rPr>
+              <w:t>_court.address.county</w:t>
+            </w:r>
+            <w:proofErr w:type="spellEnd"/>
+            <w:r>
+              <w:rPr>
+                <w:rFonts w:ascii="Calibri" w:eastAsia="Calibri" w:hAnsi="Calibri" w:cs="Calibri"/>
+              </w:rPr>
+              <w:t xml:space="preserve"> }}, ss</w:t>
+            </w:r>
+          </w:p>
+        </w:tc>
+        <w:tc>
+          <w:tcPr>
+            <w:tcW w:w="3055" w:type="dxa"/>
+            <w:tcBorders>
+              <w:top w:val="nil"/>
+              <w:left w:val="nil"/>
+              <w:bottom w:val="nil"/>
+              <w:right w:val="nil"/>
+            </w:tcBorders>
+          </w:tcPr>
+          <w:p>
+            <w:proofErr w:type="gramStart"/>
+            <w:r>
+              <w:rPr>
+                <w:rFonts w:ascii="Calibri" w:eastAsia="Calibri" w:hAnsi="Calibri" w:cs="Calibri"/>
+              </w:rPr>
+              <w:t xml:space="preserve">{{ </w:t>
+            </w:r>
+            <w:proofErr w:type="spellStart"/>
+            <w:r>
+              <w:rPr>
+                <w:rFonts w:ascii="Calibri" w:eastAsia="Calibri" w:hAnsi="Calibri" w:cs="Calibri"/>
+              </w:rPr>
+              <w:t>trial</w:t>
+            </w:r>
+            <w:proofErr w:type="gramEnd"/>
+            <w:r>
+              <w:rPr>
+                <w:rFonts w:ascii="Calibri" w:eastAsia="Calibri" w:hAnsi="Calibri" w:cs="Calibri"/>
+              </w:rPr>
+              <w:t>_court</w:t>
+            </w:r>
+            <w:proofErr w:type="spellEnd"/>
+            <w:r>
+              <w:rPr>
+                <w:rFonts w:ascii="Calibri" w:eastAsia="Calibri" w:hAnsi="Calibri" w:cs="Calibri"/>
+              </w:rPr>
+              <w:t xml:space="preserve"> }}</w:t>
+            </w:r>
+          </w:p>
+        </w:tc>
+      </w:tr>
+      <w:tr>
+        <w:tc>
+          <w:tcPr>
+            <w:tcW w:w="6385" w:type="dxa"/>
+            <w:tcBorders>
+              <w:top w:val="nil"/>
+              <w:left w:val="nil"/>
+              <w:bottom w:val="nil"/>
+              <w:right w:val="nil"/>
+            </w:tcBorders>
+          </w:tcPr>
+          <w:p/>
+        </w:tc>
+        <w:tc>
+          <w:tcPr>
+            <w:tcW w:w="3055" w:type="dxa"/>
+            <w:tcBorders>
+              <w:top w:val="nil"/>
+              <w:left w:val="nil"/>
+              <w:bottom w:val="nil"/>
+              <w:right w:val="nil"/>
+            </w:tcBorders>
+          </w:tcPr>
+          <w:p/>
+        </w:tc>
+      </w:tr>
+      <w:tr>
+        <w:tc>
+          <w:tcPr>
+            <w:tcW w:w="6385" w:type="dxa"/>
+            <w:tcBorders>
+              <w:top w:val="nil"/>
+              <w:left w:val="nil"/>
+              <w:bottom w:val="nil"/>
+              <w:right w:val="nil"/>
+            </w:tcBorders>
+          </w:tcPr>
+          <w:p>
+            <w:pPr>
+              <w:ind w:right="951"/>
+            </w:pPr>
+          </w:p>
+        </w:tc>
+        <w:tc>
+          <w:tcPr>
+            <w:tcW w:w="3055" w:type="dxa"/>
+            <w:tcBorders>
+              <w:top w:val="nil"/>
+              <w:left w:val="nil"/>
+              <w:bottom w:val="nil"/>
+              <w:right w:val="nil"/>
+            </w:tcBorders>
+          </w:tcPr>
+          <w:p>
+            <w:r>
+              <w:t>DOCKET NO:</w:t>
+            </w:r>
+          </w:p>
+          <w:p>
+            <w:proofErr w:type="gramStart"/>
+            <w:r>
+              <w:t xml:space="preserve">{{ </w:t>
+            </w:r>
+            <w:proofErr w:type="spellStart"/>
+            <w:r>
+              <w:t>trial</w:t>
+            </w:r>
+            <w:proofErr w:type="gramEnd"/>
+            <w:r>
+              <w:t>_court_docket_number</w:t>
+            </w:r>
+            <w:proofErr w:type="spellEnd"/>
+            <w:r>
+              <w:t xml:space="preserve"> }}</w:t>
+            </w:r>
+          </w:p>
+        </w:tc>
+      </w:tr>
+      <w:tr>
+        <w:tc>
+          <w:tcPr>
+            <w:tcW w:w="6385" w:type="dxa"/>
+            <w:tcBorders>
+              <w:top w:val="nil"/>
+              <w:left w:val="nil"/>
+              <w:bottom w:val="nil"/>
+              <w:right w:val="nil"/>
+            </w:tcBorders>
+          </w:tcPr>
+          <w:p>
+            <w:pPr>
+              <w:suppressAutoHyphens/>
+              <w:spacing w:line="240" w:lineRule="atLeast"/>
+              <w:contextualSpacing/>
+              <w:rPr>
+                <w:rFonts w:ascii="Calibri" w:eastAsia="Calibri" w:hAnsi="Calibri" w:cs="Calibri"/>
+              </w:rPr>
+            </w:pPr>
+            <w:proofErr w:type="gramStart"/>
+            <w:r>
+              <w:rPr>
+                <w:rFonts w:ascii="Calibri" w:eastAsia="Calibri" w:hAnsi="Calibri" w:cs="Calibri"/>
+              </w:rPr>
+              <w:t>{{ plaintiffs</w:t>
+            </w:r>
+            <w:proofErr w:type="gramEnd"/>
+            <w:r>
+              <w:rPr>
+                <w:rFonts w:ascii="Calibri" w:eastAsia="Calibri" w:hAnsi="Calibri" w:cs="Calibri"/>
+              </w:rPr>
+              <w:t xml:space="preserve"> }}</w:t>
+            </w:r>
+            <w:r>
+              <w:t>,</w:t>
+            </w:r>
+          </w:p>
+          <w:p>
+            <w:pPr>
+              <w:suppressAutoHyphens/>
+              <w:spacing w:line="240" w:lineRule="atLeast"/>
+              <w:contextualSpacing/>
+              <w:rPr>
+                <w:b/>
+                <w:bCs/>
+              </w:rPr>
+            </w:pPr>
+            <w:r>
+              <w:rPr>
+                <w:b/>
+                <w:bCs/>
+              </w:rPr>
+              <w:t>Plaintiff</w:t>
+            </w:r>
+          </w:p>
+          <w:p/>
+        </w:tc>
+        <w:tc>
+          <w:tcPr>
+            <w:tcW w:w="3055" w:type="dxa"/>
+            <w:tcBorders>
+              <w:top w:val="nil"/>
+              <w:left w:val="nil"/>
+              <w:bottom w:val="nil"/>
+              <w:right w:val="nil"/>
+            </w:tcBorders>
+          </w:tcPr>
+          <w:p/>
+        </w:tc>
+      </w:tr>
+      <w:tr>
+        <w:tc>
+          <w:tcPr>
+            <w:tcW w:w="6385" w:type="dxa"/>
+            <w:tcBorders>
+              <w:top w:val="nil"/>
+              <w:left w:val="nil"/>
+              <w:bottom w:val="nil"/>
+              <w:right w:val="nil"/>
+            </w:tcBorders>
+          </w:tcPr>
+          <w:p>
+            <w:r>
+              <w:t>vs.</w:t>
+            </w:r>
+          </w:p>
+        </w:tc>
+        <w:tc>
+          <w:tcPr>
+            <w:tcW w:w="3055" w:type="dxa"/>
+            <w:tcBorders>
+              <w:top w:val="nil"/>
+              <w:left w:val="nil"/>
+              <w:bottom w:val="nil"/>
+              <w:right w:val="nil"/>
+            </w:tcBorders>
+          </w:tcPr>
+          <w:p>
+            <w:r>
+              <w:rPr>
+                <w:b/>
+                <w:bCs/>
+              </w:rPr>
+              <w:t xml:space="preserve">{{ </w:t>
+            </w:r>
+            <w:proofErr w:type="spellStart"/>
+            <w:r>
+              <w:rPr>
+                <w:b/>
+                <w:bCs/>
+              </w:rPr>
+              <w:t>party_role</w:t>
+            </w:r>
+            <w:r>
+              <w:rPr>
+                <w:b/>
+                <w:bCs/>
+              </w:rPr>
+              <w:t>.upper</w:t>
+            </w:r>
+            <w:proofErr w:type="spellEnd"/>
+            <w:r>
+              <w:rPr>
+                <w:b/>
+                <w:bCs/>
+              </w:rPr>
+              <w:t>()</w:t>
+            </w:r>
+            <w:r>
+              <w:rPr>
+                <w:b/>
+                <w:bCs/>
+              </w:rPr>
+              <w:t xml:space="preserve"> </w:t>
+            </w:r>
+            <w:r>
+              <w:rPr>
+                <w:b/>
+                <w:bCs/>
+              </w:rPr>
+              <w:t>}}</w:t>
+            </w:r>
+            <w:r>
+              <w:rPr>
+                <w:b/>
+                <w:bCs/>
+                <w:caps/>
+              </w:rPr>
+              <w:t xml:space="preserve"> 'S NOTICE OF REQUEST FOR INTERPRETER</w:t>
+            </w:r>
+          </w:p>
+        </w:tc>
+      </w:tr>
+      <w:tr>
+        <w:tc>
+          <w:tcPr>
+            <w:tcW w:w="6385" w:type="dxa"/>
+            <w:tcBorders>
+              <w:top w:val="nil"/>
+              <w:left w:val="nil"/>
+              <w:bottom w:val="nil"/>
+              <w:right w:val="nil"/>
+            </w:tcBorders>
+          </w:tcPr>
+          <w:p>
+            <w:pPr>
+              <w:tabs>
+                <w:tab w:val="left" w:pos="5040"/>
+              </w:tabs>
+              <w:spacing w:line="240" w:lineRule="atLeast"/>
+              <w:ind w:left="5040" w:hanging="5040"/>
+              <w:rPr>
+                <w:rFonts w:ascii="Calibri" w:eastAsia="Calibri" w:hAnsi="Calibri" w:cs="Calibri"/>
+              </w:rPr>
+            </w:pPr>
+            <w:proofErr w:type="gramStart"/>
+            <w:r>
+              <w:rPr>
+                <w:rFonts w:ascii="Calibri" w:eastAsia="Calibri" w:hAnsi="Calibri" w:cs="Calibri"/>
+              </w:rPr>
+              <w:t>{{ defendants</w:t>
+            </w:r>
+            <w:proofErr w:type="gramEnd"/>
+            <w:r>
+              <w:rPr>
+                <w:rFonts w:ascii="Calibri" w:eastAsia="Calibri" w:hAnsi="Calibri" w:cs="Calibri"/>
+              </w:rPr>
+              <w:t xml:space="preserve"> }}</w:t>
+            </w:r>
+          </w:p>
+          <w:p>
+            <w:pPr>
+              <w:tabs>
+                <w:tab w:val="left" w:pos="5040"/>
+              </w:tabs>
+              <w:suppressAutoHyphens/>
+              <w:spacing w:line="240" w:lineRule="atLeast"/>
+              <w:ind w:left="5040" w:hanging="5040"/>
+              <w:contextualSpacing/>
+              <w:rPr>
+                <w:b/>
+                <w:bCs/>
+              </w:rPr>
+            </w:pPr>
+            <w:r>
+              <w:rPr>
+                <w:b/>
+                <w:bCs/>
+              </w:rPr>
+              <w:t>Defendant</w:t>
+            </w:r>
+          </w:p>
+          <w:p/>
+        </w:tc>
+        <w:tc>
+          <w:tcPr>
+            <w:tcW w:w="3055" w:type="dxa"/>
+            <w:tcBorders>
+              <w:top w:val="nil"/>
+              <w:left w:val="nil"/>
+              <w:bottom w:val="nil"/>
+              <w:right w:val="nil"/>
+            </w:tcBorders>
+          </w:tcPr>
+          <w:p/>
+        </w:tc>
+      </w:tr>
+      <w:tr>
+        <w:tc>
+          <w:tcPr>
+            <w:tcW w:w="6385" w:type="dxa"/>
+            <w:tcBorders>
+              <w:top w:val="nil"/>
+              <w:left w:val="nil"/>
+              <w:bottom w:val="nil"/>
+              <w:right w:val="nil"/>
+            </w:tcBorders>
+          </w:tcPr>
+          <w:p/>
+        </w:tc>
+        <w:tc>
+          <w:tcPr>
+            <w:tcW w:w="3055" w:type="dxa"/>
+            <w:tcBorders>
+              <w:top w:val="nil"/>
+              <w:left w:val="nil"/>
+              <w:bottom w:val="nil"/>
+              <w:right w:val="nil"/>
+            </w:tcBorders>
+          </w:tcPr>
+          <w:p/>
+        </w:tc>
+      </w:tr>
+    </w:tbl>
     <w:p>
       <w:pPr>
         <w:tabs>
@@ -505,353 +637,368 @@
     </w:p>
     <w:p>
       <w:pPr>
-        <w:keepNext/>
-        <w:keepLines/>
-        <w:tabs>
-          <w:tab w:val="left" w:pos="540"/>
-          <w:tab w:val="left" w:pos="900"/>
-          <w:tab w:val="left" w:pos="1170"/>
-          <w:tab w:val="left" w:pos="5040"/>
-          <w:tab w:val="left" w:pos="5490"/>
-          <w:tab w:val="left" w:pos="6480"/>
-          <w:tab w:val="left" w:pos="7200"/>
-          <w:tab w:val="left" w:pos="7380"/>
-          <w:tab w:val="left" w:pos="7920"/>
-          <w:tab w:val="left" w:pos="8640"/>
-          <w:tab w:val="left" w:pos="9360"/>
-          <w:tab w:val="left" w:pos="10080"/>
-        </w:tabs>
-        <w:spacing w:after="240"/>
+        <w:pStyle w:val="TxBrp9"/>
+        <w:spacing w:line="566" w:lineRule="exact"/>
+        <w:ind w:firstLine="0"/>
       </w:pPr>
-      <w:bookmarkStart w:id="0" w:name="_Hlk507956324"/>
     </w:p>
+    <w:p>
+      <w:pPr>
+        <w:pStyle w:val="TxBrp9"/>
+        <w:spacing w:line="566" w:lineRule="exact"/>
+        <w:ind w:firstLine="0"/>
+      </w:pPr>
+    </w:p>
+    <w:tbl>
+      <w:tblPr>
+        <w:tblStyle w:val="TableGrid"/>
+        <w:tblW w:w="0" w:type="auto"/>
+        <w:tblLook w:val="04A0" w:firstRow="1" w:lastRow="0" w:firstColumn="1" w:lastColumn="0" w:noHBand="0" w:noVBand="1"/>
+      </w:tblPr>
+      <w:tblGrid>
+        <w:gridCol w:w="4675"/>
+        <w:gridCol w:w="4675"/>
+      </w:tblGrid>
+      <w:tr>
+        <w:tc>
+          <w:tcPr>
+            <w:tcW w:w="4675" w:type="dxa"/>
+            <w:tcBorders>
+              <w:top w:val="nil"/>
+              <w:left w:val="nil"/>
+              <w:bottom w:val="nil"/>
+              <w:right w:val="nil"/>
+            </w:tcBorders>
+          </w:tcPr>
+          <w:p>
+            <w:pPr>
+              <w:keepNext/>
+              <w:keepLines/>
+              <w:tabs>
+                <w:tab w:val="left" w:pos="270"/>
+                <w:tab w:val="left" w:pos="540"/>
+                <w:tab w:val="left" w:pos="810"/>
+                <w:tab w:val="left" w:pos="1080"/>
+                <w:tab w:val="left" w:pos="4230"/>
+                <w:tab w:val="left" w:pos="4500"/>
+                <w:tab w:val="left" w:pos="5130"/>
+                <w:tab w:val="left" w:pos="6660"/>
+                <w:tab w:val="left" w:pos="6930"/>
+                <w:tab w:val="left" w:pos="7290"/>
+                <w:tab w:val="left" w:pos="7830"/>
+                <w:tab w:val="left" w:pos="8550"/>
+                <w:tab w:val="left" w:pos="9270"/>
+                <w:tab w:val="left" w:pos="9990"/>
+              </w:tabs>
+            </w:pPr>
+            <w:bookmarkStart w:id="0" w:name="_Hlk507956324"/>
+          </w:p>
+        </w:tc>
+        <w:tc>
+          <w:tcPr>
+            <w:tcW w:w="4675" w:type="dxa"/>
+            <w:tcBorders>
+              <w:top w:val="nil"/>
+              <w:left w:val="nil"/>
+              <w:bottom w:val="nil"/>
+              <w:right w:val="nil"/>
+            </w:tcBorders>
+          </w:tcPr>
+          <w:p>
+            <w:pPr>
+              <w:keepNext/>
+              <w:keepLines/>
+              <w:tabs>
+                <w:tab w:val="left" w:pos="270"/>
+                <w:tab w:val="left" w:pos="540"/>
+                <w:tab w:val="left" w:pos="810"/>
+                <w:tab w:val="left" w:pos="1080"/>
+                <w:tab w:val="left" w:pos="4230"/>
+                <w:tab w:val="left" w:pos="4500"/>
+                <w:tab w:val="left" w:pos="5130"/>
+                <w:tab w:val="left" w:pos="6660"/>
+                <w:tab w:val="left" w:pos="6930"/>
+                <w:tab w:val="left" w:pos="7290"/>
+                <w:tab w:val="left" w:pos="7830"/>
+                <w:tab w:val="left" w:pos="8550"/>
+                <w:tab w:val="left" w:pos="9270"/>
+                <w:tab w:val="left" w:pos="9990"/>
+              </w:tabs>
+            </w:pPr>
+            <w:proofErr w:type="gramStart"/>
+            <w:r>
+              <w:t>{{ users</w:t>
+            </w:r>
+            <w:proofErr w:type="gramEnd"/>
+            <w:r>
+              <w:t xml:space="preserve"> }}, {{ </w:t>
+            </w:r>
+            <w:proofErr w:type="spellStart"/>
+            <w:r>
+              <w:t>party_role</w:t>
+            </w:r>
+            <w:proofErr w:type="spellEnd"/>
+            <w:r>
+              <w:t xml:space="preserve"> }}</w:t>
+            </w:r>
+          </w:p>
+        </w:tc>
+      </w:tr>
+      <w:tr>
+        <w:tc>
+          <w:tcPr>
+            <w:tcW w:w="4675" w:type="dxa"/>
+            <w:tcBorders>
+              <w:top w:val="nil"/>
+              <w:left w:val="nil"/>
+              <w:bottom w:val="nil"/>
+              <w:right w:val="nil"/>
+            </w:tcBorders>
+          </w:tcPr>
+          <w:p>
+            <w:pPr>
+              <w:keepNext/>
+              <w:keepLines/>
+              <w:tabs>
+                <w:tab w:val="left" w:pos="270"/>
+                <w:tab w:val="left" w:pos="540"/>
+                <w:tab w:val="left" w:pos="810"/>
+                <w:tab w:val="left" w:pos="1080"/>
+                <w:tab w:val="left" w:pos="4230"/>
+                <w:tab w:val="left" w:pos="4500"/>
+                <w:tab w:val="left" w:pos="5130"/>
+                <w:tab w:val="left" w:pos="6660"/>
+                <w:tab w:val="left" w:pos="6930"/>
+                <w:tab w:val="left" w:pos="7290"/>
+                <w:tab w:val="left" w:pos="7830"/>
+                <w:tab w:val="left" w:pos="8550"/>
+                <w:tab w:val="left" w:pos="9270"/>
+                <w:tab w:val="left" w:pos="9990"/>
+              </w:tabs>
+            </w:pPr>
+          </w:p>
+        </w:tc>
+        <w:tc>
+          <w:tcPr>
+            <w:tcW w:w="4675" w:type="dxa"/>
+            <w:tcBorders>
+              <w:top w:val="nil"/>
+              <w:left w:val="nil"/>
+              <w:bottom w:val="nil"/>
+              <w:right w:val="nil"/>
+            </w:tcBorders>
+          </w:tcPr>
+          <w:p>
+            <w:pPr>
+              <w:keepNext/>
+              <w:keepLines/>
+              <w:jc w:val="both"/>
+              <w:rPr>
+                <w:rFonts w:eastAsia="Calibri"/>
+              </w:rPr>
+            </w:pPr>
+            <w:r>
+              <w:rPr>
+                <w:rFonts w:eastAsia="Calibri"/>
+              </w:rPr>
+              <w:t xml:space="preserve">{%p if </w:t>
+            </w:r>
+            <w:proofErr w:type="spellStart"/>
+            <w:r>
+              <w:rPr>
+                <w:rFonts w:eastAsia="Calibri"/>
+              </w:rPr>
+              <w:t>i</w:t>
+            </w:r>
+            <w:proofErr w:type="spellEnd"/>
+            <w:r>
+              <w:rPr>
+                <w:rFonts w:eastAsia="Calibri"/>
+              </w:rPr>
+              <w:t xml:space="preserve"> == "final" %}</w:t>
+            </w:r>
+          </w:p>
+          <w:p>
+            <w:pPr>
+              <w:keepNext/>
+              <w:keepLines/>
+              <w:jc w:val="both"/>
+              <w:rPr>
+                <w:rFonts w:eastAsia="Calibri"/>
+              </w:rPr>
+            </w:pPr>
+            <w:proofErr w:type="gramStart"/>
+            <w:r>
+              <w:rPr>
+                <w:rFonts w:eastAsia="Calibri"/>
+              </w:rPr>
+              <w:t>{{ users</w:t>
+            </w:r>
+            <w:proofErr w:type="gramEnd"/>
+            <w:r>
+              <w:rPr>
+                <w:rFonts w:eastAsia="Calibri"/>
+              </w:rPr>
+              <w:t>[0].signature }}</w:t>
+            </w:r>
+          </w:p>
+          <w:p>
+            <w:pPr>
+              <w:keepNext/>
+              <w:keepLines/>
+              <w:jc w:val="both"/>
+            </w:pPr>
+            <w:r>
+              <w:rPr>
+                <w:rFonts w:eastAsia="Calibri"/>
+              </w:rPr>
+              <w:t>{%p endif %}</w:t>
+            </w:r>
+            <w:r>
+              <w:t xml:space="preserve"> </w:t>
+            </w:r>
+          </w:p>
+          <w:p>
+            <w:pPr>
+              <w:keepNext/>
+              <w:keepLines/>
+              <w:jc w:val="both"/>
+              <w:rPr>
+                <w:rFonts w:eastAsia="Calibri"/>
+              </w:rPr>
+            </w:pPr>
+            <w:proofErr w:type="gramStart"/>
+            <w:r>
+              <w:rPr>
+                <w:rFonts w:eastAsia="Calibri"/>
+              </w:rPr>
+              <w:t>{{ users</w:t>
+            </w:r>
+            <w:proofErr w:type="gramEnd"/>
+            <w:r>
+              <w:rPr>
+                <w:rFonts w:eastAsia="Calibri"/>
+              </w:rPr>
+              <w:t xml:space="preserve"> }}</w:t>
+            </w:r>
+          </w:p>
+        </w:tc>
+      </w:tr>
+      <w:tr>
+        <w:tc>
+          <w:tcPr>
+            <w:tcW w:w="4675" w:type="dxa"/>
+            <w:tcBorders>
+              <w:top w:val="nil"/>
+              <w:left w:val="nil"/>
+              <w:bottom w:val="nil"/>
+              <w:right w:val="nil"/>
+            </w:tcBorders>
+          </w:tcPr>
+          <w:p>
+            <w:pPr>
+              <w:keepNext/>
+              <w:keepLines/>
+              <w:tabs>
+                <w:tab w:val="left" w:pos="270"/>
+                <w:tab w:val="left" w:pos="540"/>
+                <w:tab w:val="left" w:pos="810"/>
+                <w:tab w:val="left" w:pos="1080"/>
+                <w:tab w:val="left" w:pos="4230"/>
+                <w:tab w:val="left" w:pos="4500"/>
+                <w:tab w:val="left" w:pos="5130"/>
+                <w:tab w:val="left" w:pos="6660"/>
+                <w:tab w:val="left" w:pos="6930"/>
+                <w:tab w:val="left" w:pos="7290"/>
+                <w:tab w:val="left" w:pos="7830"/>
+                <w:tab w:val="left" w:pos="8550"/>
+                <w:tab w:val="left" w:pos="9270"/>
+                <w:tab w:val="left" w:pos="9990"/>
+              </w:tabs>
+            </w:pPr>
+          </w:p>
+        </w:tc>
+        <w:tc>
+          <w:tcPr>
+            <w:tcW w:w="4675" w:type="dxa"/>
+            <w:tcBorders>
+              <w:top w:val="nil"/>
+              <w:left w:val="nil"/>
+              <w:bottom w:val="nil"/>
+              <w:right w:val="nil"/>
+            </w:tcBorders>
+          </w:tcPr>
+          <w:p>
+            <w:pPr>
+              <w:keepNext/>
+              <w:keepLines/>
+              <w:rPr>
+                <w:rFonts w:eastAsia="Calibri"/>
+              </w:rPr>
+            </w:pPr>
+            <w:proofErr w:type="gramStart"/>
+            <w:r>
+              <w:rPr>
+                <w:rFonts w:eastAsia="Calibri"/>
+              </w:rPr>
+              <w:t>{{ users</w:t>
+            </w:r>
+            <w:proofErr w:type="gramEnd"/>
+            <w:r>
+              <w:rPr>
+                <w:rFonts w:eastAsia="Calibri"/>
+              </w:rPr>
+              <w:t>[0].</w:t>
+            </w:r>
+            <w:proofErr w:type="spellStart"/>
+            <w:r>
+              <w:rPr>
+                <w:rFonts w:eastAsia="Calibri"/>
+              </w:rPr>
+              <w:t>address.block</w:t>
+            </w:r>
+            <w:proofErr w:type="spellEnd"/>
+            <w:r>
+              <w:rPr>
+                <w:rFonts w:eastAsia="Calibri"/>
+              </w:rPr>
+              <w:t>() }}</w:t>
+            </w:r>
+          </w:p>
+          <w:p>
+            <w:pPr>
+              <w:keepNext/>
+              <w:keepLines/>
+              <w:tabs>
+                <w:tab w:val="left" w:pos="270"/>
+                <w:tab w:val="left" w:pos="540"/>
+                <w:tab w:val="left" w:pos="810"/>
+                <w:tab w:val="left" w:pos="1080"/>
+                <w:tab w:val="left" w:pos="4230"/>
+                <w:tab w:val="left" w:pos="4500"/>
+                <w:tab w:val="left" w:pos="5130"/>
+                <w:tab w:val="left" w:pos="6660"/>
+                <w:tab w:val="left" w:pos="6930"/>
+                <w:tab w:val="left" w:pos="7290"/>
+                <w:tab w:val="left" w:pos="7830"/>
+                <w:tab w:val="left" w:pos="8550"/>
+                <w:tab w:val="left" w:pos="9270"/>
+                <w:tab w:val="left" w:pos="9990"/>
+              </w:tabs>
+            </w:pPr>
+          </w:p>
+        </w:tc>
+      </w:tr>
+      <w:bookmarkEnd w:id="0"/>
+    </w:tbl>
     <w:p>
       <w:pPr>
         <w:keepNext/>
         <w:keepLines/>
-        <w:tabs>
-          <w:tab w:val="left" w:pos="270"/>
-          <w:tab w:val="left" w:pos="540"/>
-          <w:tab w:val="left" w:pos="810"/>
-          <w:tab w:val="left" w:pos="1080"/>
-          <w:tab w:val="left" w:pos="4230"/>
-          <w:tab w:val="left" w:pos="4500"/>
-          <w:tab w:val="left" w:pos="5130"/>
-          <w:tab w:val="left" w:pos="6660"/>
-          <w:tab w:val="left" w:pos="6930"/>
-          <w:tab w:val="left" w:pos="7290"/>
-          <w:tab w:val="left" w:pos="7830"/>
-          <w:tab w:val="left" w:pos="8550"/>
-          <w:tab w:val="left" w:pos="9270"/>
-          <w:tab w:val="left" w:pos="9990"/>
-        </w:tabs>
-      </w:pPr>
-    </w:p>
-    <w:p>
-      <w:pPr>
-        <w:keepNext/>
-        <w:keepLines/>
-        <w:ind w:left="4320" w:firstLine="720"/>
-      </w:pPr>
-      <w:proofErr w:type="gramStart"/>
-      <w:r>
+        <w:jc w:val="both"/>
         <w:rPr>
           <w:rFonts w:ascii="Calibri" w:eastAsia="Calibri" w:hAnsi="Calibri" w:cs="Calibri"/>
         </w:rPr>
-        <w:t>{{ users</w:t>
-      </w:r>
-      <w:proofErr w:type="gramEnd"/>
-      <w:r>
-        <w:rPr>
-          <w:rFonts w:ascii="Calibri" w:eastAsia="Calibri" w:hAnsi="Calibri" w:cs="Calibri"/>
-        </w:rPr>
-        <w:t xml:space="preserve"> }}</w:t>
-      </w:r>
-      <w:r>
-        <w:t xml:space="preserve">, </w:t>
-      </w:r>
-      <w:r>
-        <w:t xml:space="preserve">{{ </w:t>
-      </w:r>
-      <w:proofErr w:type="spellStart"/>
-      <w:r>
-        <w:t>party_role</w:t>
-      </w:r>
-      <w:proofErr w:type="spellEnd"/>
-      <w:r>
-        <w:t xml:space="preserve"> </w:t>
-      </w:r>
-      <w:r>
-        <w:t>}}</w:t>
-      </w:r>
-    </w:p>
-    <w:p>
-      <w:pPr>
-        <w:keepNext/>
-        <w:keepLines/>
-        <w:tabs>
-          <w:tab w:val="left" w:pos="270"/>
-          <w:tab w:val="left" w:pos="540"/>
-          <w:tab w:val="left" w:pos="810"/>
-          <w:tab w:val="left" w:pos="1080"/>
-          <w:tab w:val="left" w:pos="4230"/>
-          <w:tab w:val="left" w:pos="4500"/>
-          <w:tab w:val="left" w:pos="5130"/>
-          <w:tab w:val="left" w:pos="6660"/>
-          <w:tab w:val="left" w:pos="6930"/>
-          <w:tab w:val="left" w:pos="7290"/>
-          <w:tab w:val="left" w:pos="7830"/>
-          <w:tab w:val="left" w:pos="8550"/>
-          <w:tab w:val="left" w:pos="9270"/>
-          <w:tab w:val="left" w:pos="9990"/>
-        </w:tabs>
-      </w:pPr>
-    </w:p>
-    <w:p>
-      <w:pPr>
-        <w:keepNext/>
-        <w:keepLines/>
-        <w:tabs>
-          <w:tab w:val="left" w:pos="270"/>
-          <w:tab w:val="left" w:pos="540"/>
-          <w:tab w:val="left" w:pos="810"/>
-          <w:tab w:val="left" w:pos="1080"/>
-          <w:tab w:val="left" w:pos="4230"/>
-          <w:tab w:val="left" w:pos="4500"/>
-          <w:tab w:val="left" w:pos="5130"/>
-          <w:tab w:val="left" w:pos="6660"/>
-          <w:tab w:val="left" w:pos="6930"/>
-          <w:tab w:val="left" w:pos="7290"/>
-          <w:tab w:val="left" w:pos="7830"/>
-          <w:tab w:val="left" w:pos="8550"/>
-          <w:tab w:val="left" w:pos="9270"/>
-          <w:tab w:val="left" w:pos="9990"/>
-        </w:tabs>
-      </w:pPr>
-    </w:p>
-    <w:p>
-      <w:pPr>
-        <w:keepNext/>
-        <w:keepLines/>
-        <w:ind w:left="4320" w:firstLine="720"/>
-        <w:rPr>
-          <w:rFonts w:ascii="Calibri" w:eastAsia="Calibri" w:hAnsi="Calibri" w:cs="Calibri"/>
-        </w:rPr>
-      </w:pPr>
-      <w:r>
-        <w:rPr>
-          <w:rFonts w:ascii="Calibri" w:eastAsia="Calibri" w:hAnsi="Calibri" w:cs="Calibri"/>
-        </w:rPr>
-        <w:t xml:space="preserve">{%p if </w:t>
-      </w:r>
-      <w:proofErr w:type="spellStart"/>
-      <w:r>
-        <w:rPr>
-          <w:rFonts w:ascii="Calibri" w:eastAsia="Calibri" w:hAnsi="Calibri" w:cs="Calibri"/>
-        </w:rPr>
-        <w:t>i</w:t>
-      </w:r>
-      <w:proofErr w:type="spellEnd"/>
-      <w:r>
-        <w:rPr>
-          <w:rFonts w:ascii="Calibri" w:eastAsia="Calibri" w:hAnsi="Calibri" w:cs="Calibri"/>
-        </w:rPr>
-        <w:t xml:space="preserve"> == "final" %}</w:t>
-      </w:r>
-    </w:p>
-    <w:p>
-      <w:pPr>
-        <w:keepNext/>
-        <w:keepLines/>
-        <w:ind w:left="4320" w:firstLine="720"/>
-        <w:rPr>
-          <w:rFonts w:ascii="Calibri" w:eastAsia="Calibri" w:hAnsi="Calibri" w:cs="Calibri"/>
-        </w:rPr>
-      </w:pPr>
-      <w:proofErr w:type="gramStart"/>
-      <w:r>
-        <w:rPr>
-          <w:rFonts w:ascii="Calibri" w:eastAsia="Calibri" w:hAnsi="Calibri" w:cs="Calibri"/>
-        </w:rPr>
-        <w:t>{{ users</w:t>
-      </w:r>
-      <w:proofErr w:type="gramEnd"/>
-      <w:r>
-        <w:rPr>
-          <w:rFonts w:ascii="Calibri" w:eastAsia="Calibri" w:hAnsi="Calibri" w:cs="Calibri"/>
-        </w:rPr>
-        <w:t>[0].signature }}</w:t>
-      </w:r>
-    </w:p>
-    <w:p>
-      <w:pPr>
-        <w:keepNext/>
-        <w:keepLines/>
-        <w:ind w:left="4320" w:firstLine="720"/>
-      </w:pPr>
-      <w:r>
-        <w:rPr>
-          <w:rFonts w:ascii="Calibri" w:eastAsia="Calibri" w:hAnsi="Calibri" w:cs="Calibri"/>
-        </w:rPr>
-        <w:t>{%p endif %}</w:t>
-      </w:r>
-      <w:r>
-        <w:t xml:space="preserve"> </w:t>
-      </w:r>
-    </w:p>
-    <w:p>
-      <w:pPr>
-        <w:keepNext/>
-        <w:keepLines/>
-        <w:ind w:left="4320" w:firstLine="720"/>
-        <w:rPr>
-          <w:rFonts w:ascii="Calibri" w:eastAsia="Calibri" w:hAnsi="Calibri" w:cs="Calibri"/>
-        </w:rPr>
-      </w:pPr>
-      <w:proofErr w:type="gramStart"/>
-      <w:r>
-        <w:rPr>
-          <w:rFonts w:ascii="Calibri" w:eastAsia="Calibri" w:hAnsi="Calibri" w:cs="Calibri"/>
-        </w:rPr>
-        <w:t>{{ users</w:t>
-      </w:r>
-      <w:proofErr w:type="gramEnd"/>
-      <w:r>
-        <w:rPr>
-          <w:rFonts w:ascii="Calibri" w:eastAsia="Calibri" w:hAnsi="Calibri" w:cs="Calibri"/>
-        </w:rPr>
-        <w:t xml:space="preserve"> }}</w:t>
-      </w:r>
-      <w:r>
-        <w:br/>
-      </w:r>
-      <w:bookmarkEnd w:id="0"/>
-      <w:r>
-        <w:tab/>
-      </w:r>
-      <w:r>
-        <w:rPr>
-          <w:rFonts w:ascii="Calibri" w:eastAsia="Calibri" w:hAnsi="Calibri" w:cs="Calibri"/>
-        </w:rPr>
-        <w:t xml:space="preserve">    {{ users[0].</w:t>
-      </w:r>
-      <w:proofErr w:type="spellStart"/>
-      <w:r>
-        <w:rPr>
-          <w:rFonts w:ascii="Calibri" w:eastAsia="Calibri" w:hAnsi="Calibri" w:cs="Calibri"/>
-        </w:rPr>
-        <w:t>address.block</w:t>
-      </w:r>
-      <w:proofErr w:type="spellEnd"/>
-      <w:r>
-        <w:rPr>
-          <w:rFonts w:ascii="Calibri" w:eastAsia="Calibri" w:hAnsi="Calibri" w:cs="Calibri"/>
-        </w:rPr>
-        <w:t>() }}</w:t>
-      </w:r>
-    </w:p>
-    <w:p>
-      <w:pPr>
-        <w:keepNext/>
-        <w:keepLines/>
-        <w:tabs>
-          <w:tab w:val="left" w:pos="270"/>
-          <w:tab w:val="left" w:pos="540"/>
-          <w:tab w:val="left" w:pos="810"/>
-          <w:tab w:val="left" w:pos="1080"/>
-          <w:tab w:val="left" w:pos="4230"/>
-          <w:tab w:val="left" w:pos="4500"/>
-          <w:tab w:val="left" w:pos="5130"/>
-          <w:tab w:val="left" w:pos="6660"/>
-          <w:tab w:val="left" w:pos="6930"/>
-          <w:tab w:val="left" w:pos="7290"/>
-          <w:tab w:val="left" w:pos="7830"/>
-          <w:tab w:val="left" w:pos="8550"/>
-          <w:tab w:val="left" w:pos="9270"/>
-          <w:tab w:val="left" w:pos="9990"/>
-        </w:tabs>
-        <w:ind w:left="5040"/>
-      </w:pPr>
-    </w:p>
-    <w:p>
-      <w:pPr>
-        <w:keepNext/>
-        <w:keepLines/>
-        <w:tabs>
-          <w:tab w:val="left" w:pos="270"/>
-          <w:tab w:val="left" w:pos="540"/>
-          <w:tab w:val="left" w:pos="810"/>
-          <w:tab w:val="left" w:pos="1080"/>
-          <w:tab w:val="left" w:pos="4230"/>
-          <w:tab w:val="left" w:pos="4500"/>
-          <w:tab w:val="left" w:pos="5130"/>
-          <w:tab w:val="left" w:pos="6660"/>
-          <w:tab w:val="left" w:pos="6930"/>
-          <w:tab w:val="left" w:pos="7290"/>
-          <w:tab w:val="left" w:pos="7830"/>
-          <w:tab w:val="left" w:pos="8550"/>
-          <w:tab w:val="left" w:pos="9270"/>
-          <w:tab w:val="left" w:pos="9990"/>
-        </w:tabs>
-        <w:ind w:left="5040"/>
-      </w:pPr>
-      <w:r>
-        <w:tab/>
-      </w:r>
-    </w:p>
-    <w:p>
-      <w:pPr>
-        <w:keepNext/>
-        <w:keepLines/>
-        <w:tabs>
-          <w:tab w:val="left" w:pos="270"/>
-          <w:tab w:val="left" w:pos="540"/>
-          <w:tab w:val="left" w:pos="810"/>
-          <w:tab w:val="left" w:pos="1080"/>
-          <w:tab w:val="left" w:pos="4230"/>
-          <w:tab w:val="left" w:pos="4500"/>
-          <w:tab w:val="left" w:pos="5130"/>
-          <w:tab w:val="left" w:pos="6660"/>
-          <w:tab w:val="left" w:pos="6930"/>
-          <w:tab w:val="left" w:pos="7290"/>
-          <w:tab w:val="left" w:pos="7830"/>
-          <w:tab w:val="left" w:pos="8550"/>
-          <w:tab w:val="left" w:pos="9270"/>
-          <w:tab w:val="left" w:pos="9990"/>
-        </w:tabs>
-        <w:ind w:left="5040"/>
-      </w:pPr>
-    </w:p>
-    <w:p>
-      <w:pPr>
-        <w:keepNext/>
-        <w:keepLines/>
-        <w:tabs>
-          <w:tab w:val="left" w:pos="270"/>
-          <w:tab w:val="left" w:pos="540"/>
-          <w:tab w:val="left" w:pos="810"/>
-          <w:tab w:val="left" w:pos="1080"/>
-          <w:tab w:val="left" w:pos="4230"/>
-          <w:tab w:val="left" w:pos="4500"/>
-          <w:tab w:val="left" w:pos="5130"/>
-          <w:tab w:val="left" w:pos="6660"/>
-          <w:tab w:val="left" w:pos="6930"/>
-          <w:tab w:val="left" w:pos="7290"/>
-          <w:tab w:val="left" w:pos="7830"/>
-          <w:tab w:val="left" w:pos="8550"/>
-          <w:tab w:val="left" w:pos="9270"/>
-          <w:tab w:val="left" w:pos="9990"/>
-        </w:tabs>
-      </w:pPr>
-    </w:p>
-    <w:p>
-      <w:pPr>
-        <w:pStyle w:val="TxBrt1"/>
-        <w:tabs>
-          <w:tab w:val="left" w:pos="3021"/>
-          <w:tab w:val="left" w:pos="5147"/>
-        </w:tabs>
-        <w:spacing w:line="240" w:lineRule="auto"/>
       </w:pPr>
     </w:p>
     <w:sectPr>
@@ -1768,6 +1915,25 @@
       <w:szCs w:val="24"/>
     </w:rPr>
   </w:style>
+  <w:style w:type="table" w:styleId="TableGrid">
+    <w:name w:val="Table Grid"/>
+    <w:basedOn w:val="TableNormal"/>
+    <w:uiPriority w:val="39"/>
+    <w:rsid w:val="000F47B0"/>
+    <w:pPr>
+      <w:spacing w:after="0" w:line="240" w:lineRule="auto"/>
+    </w:pPr>
+    <w:tblPr>
+      <w:tblBorders>
+        <w:top w:val="single" w:sz="4" w:space="0" w:color="auto"/>
+        <w:left w:val="single" w:sz="4" w:space="0" w:color="auto"/>
+        <w:bottom w:val="single" w:sz="4" w:space="0" w:color="auto"/>
+        <w:right w:val="single" w:sz="4" w:space="0" w:color="auto"/>
+        <w:insideH w:val="single" w:sz="4" w:space="0" w:color="auto"/>
+        <w:insideV w:val="single" w:sz="4" w:space="0" w:color="auto"/>
+      </w:tblBorders>
+    </w:tblPr>
+  </w:style>
 </w:styles>
 </file>
 

</xml_diff>